<commit_message>
Se modifican algunos parrafos
</commit_message>
<xml_diff>
--- a/repository/S.A.P.O/Producto/Iteraciones/Iteracion_04/03_Documento_Analisis/Workflow Analisis.docx
+++ b/repository/S.A.P.O/Producto/Iteraciones/Iteracion_04/03_Documento_Analisis/Workflow Analisis.docx
@@ -117,7 +117,7 @@
                 <v:imagedata r:id="rId9" o:title=""/>
                 <w10:wrap type="tight"/>
               </v:shape>
-              <o:OLEObject Type="Embed" ProgID="PBrush" ShapeID="_x0000_s1033" DrawAspect="Content" ObjectID="_1442156377" r:id="rId10"/>
+              <o:OLEObject Type="Embed" ProgID="PBrush" ShapeID="_x0000_s1033" DrawAspect="Content" ObjectID="_1445720871" r:id="rId10"/>
             </w:pict>
           </w:r>
           <w:r>
@@ -1099,7 +1099,7 @@
             </w:p>
             <w:p>
               <w:pPr>
-                <w:pStyle w:val="TDC2"/>
+                <w:pStyle w:val="TDC1"/>
                 <w:tabs>
                   <w:tab w:val="right" w:leader="dot" w:pos="8828"/>
                 </w:tabs>
@@ -1116,7 +1116,7 @@
               <w:r>
                 <w:fldChar w:fldCharType="separate"/>
               </w:r>
-              <w:hyperlink w:anchor="_Toc368414244" w:history="1">
+              <w:hyperlink w:anchor="_Toc371978889" w:history="1">
                 <w:r>
                   <w:rPr>
                     <w:rStyle w:val="Hipervnculo"/>
@@ -1144,7 +1144,7 @@
                     <w:noProof/>
                     <w:webHidden/>
                   </w:rPr>
-                  <w:instrText xml:space="preserve"> PAGEREF _Toc368414244 \h </w:instrText>
+                  <w:instrText xml:space="preserve"> PAGEREF _Toc371978889 \h </w:instrText>
                 </w:r>
                 <w:r>
                   <w:rPr>
@@ -1185,7 +1185,7 @@
                   <w:noProof/>
                 </w:rPr>
               </w:pPr>
-              <w:hyperlink w:anchor="_Toc368414245" w:history="1">
+              <w:hyperlink w:anchor="_Toc371978890" w:history="1">
                 <w:r>
                   <w:rPr>
                     <w:rStyle w:val="Hipervnculo"/>
@@ -1213,7 +1213,7 @@
                     <w:noProof/>
                     <w:webHidden/>
                   </w:rPr>
-                  <w:instrText xml:space="preserve"> PAGEREF _Toc368414245 \h </w:instrText>
+                  <w:instrText xml:space="preserve"> PAGEREF _Toc371978890 \h </w:instrText>
                 </w:r>
                 <w:r>
                   <w:rPr>
@@ -1254,7 +1254,7 @@
                   <w:noProof/>
                 </w:rPr>
               </w:pPr>
-              <w:hyperlink w:anchor="_Toc368414246" w:history="1">
+              <w:hyperlink w:anchor="_Toc371978891" w:history="1">
                 <w:r>
                   <w:rPr>
                     <w:rStyle w:val="Hipervnculo"/>
@@ -1281,7 +1281,7 @@
                     <w:noProof/>
                     <w:webHidden/>
                   </w:rPr>
-                  <w:instrText xml:space="preserve"> PAGEREF _Toc368414246 \h </w:instrText>
+                  <w:instrText xml:space="preserve"> PAGEREF _Toc371978891 \h </w:instrText>
                 </w:r>
                 <w:r>
                   <w:rPr>
@@ -1322,7 +1322,7 @@
                   <w:noProof/>
                 </w:rPr>
               </w:pPr>
-              <w:hyperlink w:anchor="_Toc368414247" w:history="1">
+              <w:hyperlink w:anchor="_Toc371978892" w:history="1">
                 <w:r>
                   <w:rPr>
                     <w:rStyle w:val="Hipervnculo"/>
@@ -1349,7 +1349,7 @@
                     <w:noProof/>
                     <w:webHidden/>
                   </w:rPr>
-                  <w:instrText xml:space="preserve"> PAGEREF _Toc368414247 \h </w:instrText>
+                  <w:instrText xml:space="preserve"> PAGEREF _Toc371978892 \h </w:instrText>
                 </w:r>
                 <w:r>
                   <w:rPr>
@@ -1390,7 +1390,7 @@
                   <w:noProof/>
                 </w:rPr>
               </w:pPr>
-              <w:hyperlink w:anchor="_Toc368414248" w:history="1">
+              <w:hyperlink w:anchor="_Toc371978893" w:history="1">
                 <w:r>
                   <w:rPr>
                     <w:rStyle w:val="Hipervnculo"/>
@@ -1417,7 +1417,7 @@
                     <w:noProof/>
                     <w:webHidden/>
                   </w:rPr>
-                  <w:instrText xml:space="preserve"> PAGEREF _Toc368414248 \h </w:instrText>
+                  <w:instrText xml:space="preserve"> PAGEREF _Toc371978893 \h </w:instrText>
                 </w:r>
                 <w:r>
                   <w:rPr>
@@ -1458,7 +1458,7 @@
                   <w:noProof/>
                 </w:rPr>
               </w:pPr>
-              <w:hyperlink w:anchor="_Toc368414249" w:history="1">
+              <w:hyperlink w:anchor="_Toc371978894" w:history="1">
                 <w:r>
                   <w:rPr>
                     <w:rStyle w:val="Hipervnculo"/>
@@ -1485,7 +1485,7 @@
                     <w:noProof/>
                     <w:webHidden/>
                   </w:rPr>
-                  <w:instrText xml:space="preserve"> PAGEREF _Toc368414249 \h </w:instrText>
+                  <w:instrText xml:space="preserve"> PAGEREF _Toc371978894 \h </w:instrText>
                 </w:r>
                 <w:r>
                   <w:rPr>
@@ -1567,12 +1567,12 @@
         </w:p>
         <w:p>
           <w:pPr>
-            <w:pStyle w:val="Ttulo2"/>
+            <w:pStyle w:val="Ttulo1"/>
             <w:rPr>
               <w:rFonts w:eastAsia="Times New Roman"/>
             </w:rPr>
           </w:pPr>
-          <w:bookmarkStart w:id="1" w:name="_Toc368414244"/>
+          <w:bookmarkStart w:id="1" w:name="_Toc371978889"/>
           <w:r>
             <w:rPr>
               <w:rFonts w:eastAsia="Times New Roman"/>
@@ -1584,6 +1584,7 @@
         </w:p>
         <w:p>
           <w:pPr>
+            <w:ind w:firstLine="708"/>
             <w:jc w:val="both"/>
             <w:rPr>
               <w:rFonts w:ascii="Arial" w:hAnsi="Arial" w:cs="Arial"/>
@@ -1599,11 +1600,24 @@
             <w:rPr>
               <w:rFonts w:ascii="Arial" w:hAnsi="Arial" w:cs="Arial"/>
             </w:rPr>
-            <w:t>se examinará con mayor detalle los requerimientos y casos de uso ya definidos en las etapas anteriories para lograr una mejor comprensión de la funcionalidad de los mismos. Asimismo, se busca identificar los objetos que intervienen en la realización de los casos de uso y cómo interactúan entre sí.</w:t>
-          </w:r>
-        </w:p>
-        <w:p>
-          <w:pPr>
+            <w:t xml:space="preserve">se examinará con mayor detalle los requerimientos y casos de uso ya definidos en las etapas </w:t>
+          </w:r>
+          <w:r>
+            <w:rPr>
+              <w:rFonts w:ascii="Arial" w:hAnsi="Arial" w:cs="Arial"/>
+            </w:rPr>
+            <w:t>anteriores</w:t>
+          </w:r>
+          <w:r>
+            <w:rPr>
+              <w:rFonts w:ascii="Arial" w:hAnsi="Arial" w:cs="Arial"/>
+            </w:rPr>
+            <w:t xml:space="preserve"> para lograr una mejor comprensión de la funcionalidad de los mismos. Asimismo, se busca identificar los objetos que intervienen en la realización de los casos de uso y cómo interactúan entre sí.</w:t>
+          </w:r>
+        </w:p>
+        <w:p>
+          <w:pPr>
+            <w:ind w:firstLine="708"/>
             <w:jc w:val="both"/>
             <w:rPr>
               <w:rFonts w:ascii="Arial" w:hAnsi="Arial" w:cs="Arial"/>
@@ -1625,7 +1639,19 @@
             <w:rPr>
               <w:rFonts w:ascii="Arial" w:hAnsi="Arial" w:cs="Arial"/>
             </w:rPr>
-            <w:t>del sistena propuesto</w:t>
+            <w:t xml:space="preserve">del </w:t>
+          </w:r>
+          <w:r>
+            <w:rPr>
+              <w:rFonts w:ascii="Arial" w:hAnsi="Arial" w:cs="Arial"/>
+            </w:rPr>
+            <w:t>sistema</w:t>
+          </w:r>
+          <w:r>
+            <w:rPr>
+              <w:rFonts w:ascii="Arial" w:hAnsi="Arial" w:cs="Arial"/>
+            </w:rPr>
+            <w:t xml:space="preserve"> propuesto</w:t>
           </w:r>
           <w:r>
             <w:rPr>
@@ -1665,7 +1691,7 @@
               <w:rFonts w:eastAsia="Times New Roman"/>
             </w:rPr>
           </w:pPr>
-          <w:bookmarkStart w:id="2" w:name="_Toc368414245"/>
+          <w:bookmarkStart w:id="2" w:name="_Toc371978890"/>
           <w:r>
             <w:rPr>
               <w:rFonts w:eastAsia="Times New Roman"/>
@@ -1677,15 +1703,28 @@
         </w:p>
         <w:p>
           <w:pPr>
-            <w:rPr>
-              <w:rFonts w:ascii="Arial" w:hAnsi="Arial" w:cs="Arial"/>
-            </w:rPr>
-          </w:pPr>
-          <w:r>
-            <w:rPr>
-              <w:rFonts w:ascii="Arial" w:hAnsi="Arial" w:cs="Arial"/>
-            </w:rPr>
-            <w:t>Para poder tener una comprensión más profunda de los casos de uso de mayor importancia y complejidad , se procederá a realizar diagramas de comunicación</w:t>
+            <w:ind w:firstLine="708"/>
+            <w:rPr>
+              <w:rFonts w:ascii="Arial" w:hAnsi="Arial" w:cs="Arial"/>
+            </w:rPr>
+          </w:pPr>
+          <w:r>
+            <w:rPr>
+              <w:rFonts w:ascii="Arial" w:hAnsi="Arial" w:cs="Arial"/>
+            </w:rPr>
+            <w:t xml:space="preserve">Para poder tener una comprensión más profunda de los casos de uso de mayor importancia y </w:t>
+          </w:r>
+          <w:r>
+            <w:rPr>
+              <w:rFonts w:ascii="Arial" w:hAnsi="Arial" w:cs="Arial"/>
+            </w:rPr>
+            <w:t>complejidad,</w:t>
+          </w:r>
+          <w:r>
+            <w:rPr>
+              <w:rFonts w:ascii="Arial" w:hAnsi="Arial" w:cs="Arial"/>
+            </w:rPr>
+            <w:t xml:space="preserve"> se procederá a realizar diagramas de comunicación</w:t>
           </w:r>
           <w:r>
             <w:rPr>
@@ -1696,6 +1735,7 @@
         </w:p>
         <w:p>
           <w:pPr>
+            <w:ind w:firstLine="708"/>
             <w:rPr>
               <w:rFonts w:ascii="Arial" w:hAnsi="Arial" w:cs="Arial"/>
             </w:rPr>
@@ -1727,7 +1767,7 @@
           <w:pPr>
             <w:pStyle w:val="Ttulo2"/>
           </w:pPr>
-          <w:bookmarkStart w:id="3" w:name="_Toc368414246"/>
+          <w:bookmarkStart w:id="3" w:name="_Toc371978891"/>
           <w:r>
             <w:lastRenderedPageBreak/>
             <w:t>Caso de uso 15: Registrar asignación de paciente.</w:t>
@@ -1743,19 +1783,19 @@
               <wp:anchor distT="0" distB="0" distL="114300" distR="114300" simplePos="0" relativeHeight="251669504" behindDoc="1" locked="0" layoutInCell="1" allowOverlap="1">
                 <wp:simplePos x="0" y="0"/>
                 <wp:positionH relativeFrom="column">
-                  <wp:posOffset>-376555</wp:posOffset>
+                  <wp:posOffset>-375920</wp:posOffset>
                 </wp:positionH>
                 <wp:positionV relativeFrom="paragraph">
-                  <wp:posOffset>273050</wp:posOffset>
+                  <wp:posOffset>268605</wp:posOffset>
                 </wp:positionV>
-                <wp:extent cx="8516620" cy="4697730"/>
-                <wp:effectExtent l="19050" t="0" r="0" b="0"/>
+                <wp:extent cx="8512810" cy="3762375"/>
+                <wp:effectExtent l="19050" t="0" r="2540" b="0"/>
                 <wp:wrapTight wrapText="bothSides">
                   <wp:wrapPolygon edited="0">
                     <wp:start x="-48" y="0"/>
-                    <wp:lineTo x="-48" y="21547"/>
-                    <wp:lineTo x="21597" y="21547"/>
-                    <wp:lineTo x="21597" y="0"/>
+                    <wp:lineTo x="-48" y="21545"/>
+                    <wp:lineTo x="21606" y="21545"/>
+                    <wp:lineTo x="21606" y="0"/>
                     <wp:lineTo x="-48" y="0"/>
                   </wp:wrapPolygon>
                 </wp:wrapTight>
@@ -1782,7 +1822,7 @@
                       <pic:spPr bwMode="auto">
                         <a:xfrm>
                           <a:off x="0" y="0"/>
-                          <a:ext cx="8516620" cy="4697730"/>
+                          <a:ext cx="8512810" cy="3762375"/>
                         </a:xfrm>
                         <a:prstGeom prst="rect">
                           <a:avLst/>
@@ -1802,20 +1842,12 @@
             </w:drawing>
           </w:r>
         </w:p>
+        <w:p/>
         <w:p>
           <w:pPr>
             <w:pStyle w:val="Ttulo2"/>
-            <w:rPr>
-              <w:rFonts w:eastAsia="Times New Roman"/>
-            </w:rPr>
-          </w:pPr>
-        </w:p>
-        <w:p/>
-        <w:p>
-          <w:pPr>
-            <w:pStyle w:val="Ttulo2"/>
-          </w:pPr>
-          <w:bookmarkStart w:id="4" w:name="_Toc368414247"/>
+          </w:pPr>
+          <w:bookmarkStart w:id="4" w:name="_Toc371978892"/>
           <w:r>
             <w:lastRenderedPageBreak/>
             <w:t>Caso de uso 17: Anular asignación de paciente</w:t>
@@ -1925,7 +1957,7 @@
               </wp:anchor>
             </w:drawing>
           </w:r>
-          <w:bookmarkStart w:id="5" w:name="_Toc368414248"/>
+          <w:bookmarkStart w:id="5" w:name="_Toc371978893"/>
           <w:r>
             <w:t>Caso de uso 8: Registrar diagnósticos</w:t>
           </w:r>
@@ -2064,7 +2096,7 @@
           <w:pPr>
             <w:pStyle w:val="Ttulo1"/>
           </w:pPr>
-          <w:bookmarkStart w:id="6" w:name="_Toc368414249"/>
+          <w:bookmarkStart w:id="6" w:name="_Toc371978894"/>
           <w:r>
             <w:lastRenderedPageBreak/>
             <w:t>Paquete de análisis</w:t>
@@ -2073,6 +2105,7 @@
         </w:p>
         <w:p>
           <w:pPr>
+            <w:ind w:firstLine="708"/>
             <w:rPr>
               <w:rFonts w:ascii="Arial" w:hAnsi="Arial" w:cs="Arial"/>
             </w:rPr>
@@ -2460,7 +2493,7 @@
                         <a:blip r:embed="rId1">
                           <a:extLst>
                             <a:ext uri="{28A0092B-C50C-407E-A947-70E740481C1C}">
-                              <a14:useLocalDpi xmlns:a14="http://schemas.microsoft.com/office/drawing/2010/main" xmlns:wps="http://schemas.microsoft.com/office/word/2010/wordprocessingShape" xmlns:wpi="http://schemas.microsoft.com/office/word/2010/wordprocessingInk" xmlns:wpg="http://schemas.microsoft.com/office/word/2010/wordprocessingGroup" xmlns:w15="http://schemas.microsoft.com/office/word/2012/wordml" xmlns:w14="http://schemas.microsoft.com/office/word/2010/wordml" xmlns:w="http://schemas.openxmlformats.org/wordprocessingml/2006/main" xmlns:w10="urn:schemas-microsoft-com:office:word" xmlns:wp14="http://schemas.microsoft.com/office/word/2010/wordprocessingDrawing" xmlns:v="urn:schemas-microsoft-com:vml" xmlns:o="urn:schemas-microsoft-com:office:office" xmlns:mc="http://schemas.openxmlformats.org/markup-compatibility/2006" xmlns:wpc="http://schemas.microsoft.com/office/word/2010/wordprocessingCanvas" xmlns="" val="0"/>
+                              <a14:useLocalDpi xmlns="" xmlns:wpc="http://schemas.microsoft.com/office/word/2010/wordprocessingCanvas" xmlns:mc="http://schemas.openxmlformats.org/markup-compatibility/2006" xmlns:o="urn:schemas-microsoft-com:office:office" xmlns:v="urn:schemas-microsoft-com:vml" xmlns:wp14="http://schemas.microsoft.com/office/word/2010/wordprocessingDrawing" xmlns:w10="urn:schemas-microsoft-com:office:word" xmlns:w="http://schemas.openxmlformats.org/wordprocessingml/2006/main" xmlns:w14="http://schemas.microsoft.com/office/word/2010/wordml" xmlns:w15="http://schemas.microsoft.com/office/word/2012/wordml" xmlns:wpg="http://schemas.microsoft.com/office/word/2010/wordprocessingGroup" xmlns:wpi="http://schemas.microsoft.com/office/word/2010/wordprocessingInk" xmlns:wps="http://schemas.microsoft.com/office/word/2010/wordprocessingShape" xmlns:a14="http://schemas.microsoft.com/office/drawing/2010/main" val="0"/>
                             </a:ext>
                           </a:extLst>
                         </a:blip>
@@ -2503,13 +2536,25 @@
             <w:rPr>
               <w:rFonts w:ascii="Arial" w:hAnsi="Arial" w:cs="Arial"/>
             </w:rPr>
-            <w:t xml:space="preserve">Producto - </w:t>
-          </w:r>
-          <w:r>
-            <w:rPr>
-              <w:rFonts w:ascii="Arial" w:hAnsi="Arial" w:cs="Arial"/>
-            </w:rPr>
-            <w:t>Documento</w:t>
+            <w:t xml:space="preserve">Producto </w:t>
+          </w:r>
+          <w:r>
+            <w:rPr>
+              <w:rFonts w:ascii="Arial" w:hAnsi="Arial" w:cs="Arial"/>
+            </w:rPr>
+            <w:t>–</w:t>
+          </w:r>
+          <w:r>
+            <w:rPr>
+              <w:rFonts w:ascii="Arial" w:hAnsi="Arial" w:cs="Arial"/>
+            </w:rPr>
+            <w:t xml:space="preserve"> </w:t>
+          </w:r>
+          <w:r>
+            <w:rPr>
+              <w:rFonts w:ascii="Arial" w:hAnsi="Arial" w:cs="Arial"/>
+            </w:rPr>
+            <w:t>Modelo de análisis</w:t>
           </w:r>
         </w:p>
       </w:tc>
@@ -2528,7 +2573,7 @@
             <w:rPr>
               <w:rFonts w:ascii="Arial" w:hAnsi="Arial" w:cs="Arial"/>
             </w:rPr>
-            <w:t>Iteración 01</w:t>
+            <w:t>Iteración 04</w:t>
           </w:r>
         </w:p>
       </w:tc>
@@ -2659,7 +2704,7 @@
                         <a:blip r:embed="rId1">
                           <a:extLst>
                             <a:ext uri="{28A0092B-C50C-407E-A947-70E740481C1C}">
-                              <a14:useLocalDpi xmlns:a14="http://schemas.microsoft.com/office/drawing/2010/main" xmlns:wps="http://schemas.microsoft.com/office/word/2010/wordprocessingShape" xmlns:wpi="http://schemas.microsoft.com/office/word/2010/wordprocessingInk" xmlns:wpg="http://schemas.microsoft.com/office/word/2010/wordprocessingGroup" xmlns:w15="http://schemas.microsoft.com/office/word/2012/wordml" xmlns:w14="http://schemas.microsoft.com/office/word/2010/wordml" xmlns:w="http://schemas.openxmlformats.org/wordprocessingml/2006/main" xmlns:w10="urn:schemas-microsoft-com:office:word" xmlns:wp14="http://schemas.microsoft.com/office/word/2010/wordprocessingDrawing" xmlns:v="urn:schemas-microsoft-com:vml" xmlns:o="urn:schemas-microsoft-com:office:office" xmlns:mc="http://schemas.openxmlformats.org/markup-compatibility/2006" xmlns:wpc="http://schemas.microsoft.com/office/word/2010/wordprocessingCanvas" xmlns="" val="0"/>
+                              <a14:useLocalDpi xmlns="" xmlns:wpc="http://schemas.microsoft.com/office/word/2010/wordprocessingCanvas" xmlns:mc="http://schemas.openxmlformats.org/markup-compatibility/2006" xmlns:o="urn:schemas-microsoft-com:office:office" xmlns:v="urn:schemas-microsoft-com:vml" xmlns:wp14="http://schemas.microsoft.com/office/word/2010/wordprocessingDrawing" xmlns:w10="urn:schemas-microsoft-com:office:word" xmlns:w="http://schemas.openxmlformats.org/wordprocessingml/2006/main" xmlns:w14="http://schemas.microsoft.com/office/word/2010/wordml" xmlns:w15="http://schemas.microsoft.com/office/word/2012/wordml" xmlns:wpg="http://schemas.microsoft.com/office/word/2010/wordprocessingGroup" xmlns:wpi="http://schemas.microsoft.com/office/word/2010/wordprocessingInk" xmlns:wps="http://schemas.microsoft.com/office/word/2010/wordprocessingShape" xmlns:a14="http://schemas.microsoft.com/office/drawing/2010/main" val="0"/>
                             </a:ext>
                           </a:extLst>
                         </a:blip>

</xml_diff>